<commit_message>
Capturas programacion y ejecucion pagina web
añadiendo pablo davila
</commit_message>
<xml_diff>
--- a/GitHub - Taller5.docx
+++ b/GitHub - Taller5.docx
@@ -1,6 +1,6 @@
 
 <file path=word/document.xml><?xml version="1.0" encoding="utf-8"?>
-<w:document xmlns:wpc="http://schemas.microsoft.com/office/word/2010/wordprocessingCanvas" xmlns:mc="http://schemas.openxmlformats.org/markup-compatibility/2006" xmlns:o="urn:schemas-microsoft-com:office:office" xmlns:r="http://schemas.openxmlformats.org/officeDocument/2006/relationships" xmlns:m="http://schemas.openxmlformats.org/officeDocument/2006/math" xmlns:v="urn:schemas-microsoft-com:vml" xmlns:wp14="http://schemas.microsoft.com/office/word/2010/wordprocessingDrawing" xmlns:wp="http://schemas.openxmlformats.org/drawingml/2006/wordprocessingDrawing" xmlns:w10="urn:schemas-microsoft-com:office:word" xmlns:w="http://schemas.openxmlformats.org/wordprocessingml/2006/main" xmlns:w14="http://schemas.microsoft.com/office/word/2010/wordml" xmlns:w15="http://schemas.microsoft.com/office/word/2012/wordml" xmlns:wpg="http://schemas.microsoft.com/office/word/2010/wordprocessingGroup" xmlns:wpi="http://schemas.microsoft.com/office/word/2010/wordprocessingInk" xmlns:wne="http://schemas.microsoft.com/office/word/2006/wordml" xmlns:wps="http://schemas.microsoft.com/office/word/2010/wordprocessingShape" mc:Ignorable="w14 w15 wp14">
+<w:document xmlns:ve="http://schemas.openxmlformats.org/markup-compatibility/2006" xmlns:o="urn:schemas-microsoft-com:office:office" xmlns:r="http://schemas.openxmlformats.org/officeDocument/2006/relationships" xmlns:m="http://schemas.openxmlformats.org/officeDocument/2006/math" xmlns:v="urn:schemas-microsoft-com:vml" xmlns:wp="http://schemas.openxmlformats.org/drawingml/2006/wordprocessingDrawing" xmlns:w10="urn:schemas-microsoft-com:office:word" xmlns:w="http://schemas.openxmlformats.org/wordprocessingml/2006/main" xmlns:wne="http://schemas.microsoft.com/office/word/2006/wordml">
   <w:body>
     <w:p>
       <w:pPr>
@@ -58,7 +58,7 @@
           <w:lang w:eastAsia="es-EC"/>
         </w:rPr>
         <w:drawing>
-          <wp:anchor distT="0" distB="0" distL="114300" distR="114300" simplePos="0" relativeHeight="251659264" behindDoc="1" locked="0" layoutInCell="1" allowOverlap="1" wp14:anchorId="6F7554DE" wp14:editId="0345C4E2">
+          <wp:anchor distT="0" distB="0" distL="114300" distR="114300" simplePos="0" relativeHeight="251659264" behindDoc="1" locked="0" layoutInCell="1" allowOverlap="1">
             <wp:simplePos x="0" y="0"/>
             <wp:positionH relativeFrom="column">
               <wp:posOffset>3188335</wp:posOffset>
@@ -94,7 +94,7 @@
                     <a:blip r:embed="rId7">
                       <a:extLst>
                         <a:ext uri="{28A0092B-C50C-407E-A947-70E740481C1C}">
-                          <a14:useLocalDpi xmlns:a14="http://schemas.microsoft.com/office/drawing/2010/main" val="0"/>
+                          <a14:useLocalDpi xmlns:a14="http://schemas.microsoft.com/office/drawing/2010/main" xmlns:wps="http://schemas.microsoft.com/office/word/2010/wordprocessingShape" xmlns:wpi="http://schemas.microsoft.com/office/word/2010/wordprocessingInk" xmlns:wpg="http://schemas.microsoft.com/office/word/2010/wordprocessingGroup" xmlns:w15="http://schemas.microsoft.com/office/word/2012/wordml" xmlns:w14="http://schemas.microsoft.com/office/word/2010/wordml" xmlns:w="http://schemas.openxmlformats.org/wordprocessingml/2006/main" xmlns:w10="urn:schemas-microsoft-com:office:word" xmlns:wp14="http://schemas.microsoft.com/office/word/2010/wordprocessingDrawing" xmlns:v="urn:schemas-microsoft-com:vml" xmlns:o="urn:schemas-microsoft-com:office:office" xmlns:mc="http://schemas.openxmlformats.org/markup-compatibility/2006" xmlns:wpc="http://schemas.microsoft.com/office/word/2010/wordprocessingCanvas" xmlns="" val="0"/>
                         </a:ext>
                       </a:extLst>
                     </a:blip>
@@ -118,12 +118,6 @@
                 </pic:pic>
               </a:graphicData>
             </a:graphic>
-            <wp14:sizeRelH relativeFrom="page">
-              <wp14:pctWidth>0</wp14:pctWidth>
-            </wp14:sizeRelH>
-            <wp14:sizeRelV relativeFrom="page">
-              <wp14:pctHeight>0</wp14:pctHeight>
-            </wp14:sizeRelV>
           </wp:anchor>
         </w:drawing>
       </w:r>
@@ -137,7 +131,7 @@
           <w:lang w:eastAsia="es-EC"/>
         </w:rPr>
         <w:drawing>
-          <wp:anchor distT="0" distB="0" distL="114300" distR="114300" simplePos="0" relativeHeight="251660288" behindDoc="1" locked="0" layoutInCell="1" allowOverlap="1" wp14:anchorId="269ECBE0" wp14:editId="35000594">
+          <wp:anchor distT="0" distB="0" distL="114300" distR="114300" simplePos="0" relativeHeight="251660288" behindDoc="1" locked="0" layoutInCell="1" allowOverlap="1">
             <wp:simplePos x="0" y="0"/>
             <wp:positionH relativeFrom="column">
               <wp:posOffset>1083945</wp:posOffset>
@@ -173,7 +167,7 @@
                     <a:blip r:embed="rId8" cstate="print">
                       <a:extLst>
                         <a:ext uri="{28A0092B-C50C-407E-A947-70E740481C1C}">
-                          <a14:useLocalDpi xmlns:a14="http://schemas.microsoft.com/office/drawing/2010/main" val="0"/>
+                          <a14:useLocalDpi xmlns:a14="http://schemas.microsoft.com/office/drawing/2010/main" xmlns:wps="http://schemas.microsoft.com/office/word/2010/wordprocessingShape" xmlns:wpi="http://schemas.microsoft.com/office/word/2010/wordprocessingInk" xmlns:wpg="http://schemas.microsoft.com/office/word/2010/wordprocessingGroup" xmlns:w15="http://schemas.microsoft.com/office/word/2012/wordml" xmlns:w14="http://schemas.microsoft.com/office/word/2010/wordml" xmlns:w="http://schemas.openxmlformats.org/wordprocessingml/2006/main" xmlns:w10="urn:schemas-microsoft-com:office:word" xmlns:wp14="http://schemas.microsoft.com/office/word/2010/wordprocessingDrawing" xmlns:v="urn:schemas-microsoft-com:vml" xmlns:o="urn:schemas-microsoft-com:office:office" xmlns:mc="http://schemas.openxmlformats.org/markup-compatibility/2006" xmlns:wpc="http://schemas.microsoft.com/office/word/2010/wordprocessingCanvas" xmlns="" val="0"/>
                         </a:ext>
                       </a:extLst>
                     </a:blip>
@@ -198,12 +192,6 @@
                 </pic:pic>
               </a:graphicData>
             </a:graphic>
-            <wp14:sizeRelH relativeFrom="page">
-              <wp14:pctWidth>0</wp14:pctWidth>
-            </wp14:sizeRelH>
-            <wp14:sizeRelV relativeFrom="page">
-              <wp14:pctHeight>0</wp14:pctHeight>
-            </wp14:sizeRelV>
           </wp:anchor>
         </w:drawing>
       </w:r>
@@ -455,22 +443,13 @@
           <w:u w:val="single"/>
         </w:rPr>
       </w:pPr>
-      <w:proofErr w:type="spellStart"/>
       <w:r>
         <w:rPr>
           <w:b/>
           <w:u w:val="single"/>
         </w:rPr>
         <w:lastRenderedPageBreak/>
-        <w:t>Write</w:t>
-      </w:r>
-      <w:proofErr w:type="spellEnd"/>
-      <w:r>
-        <w:rPr>
-          <w:b/>
-          <w:u w:val="single"/>
-        </w:rPr>
-        <w:t xml:space="preserve"> up</w:t>
+        <w:t>Write up</w:t>
       </w:r>
     </w:p>
     <w:p>
@@ -480,7 +459,7 @@
           <w:lang w:eastAsia="es-EC"/>
         </w:rPr>
         <w:drawing>
-          <wp:inline distT="0" distB="0" distL="0" distR="0" wp14:anchorId="25B3F63E" wp14:editId="1FD7F754">
+          <wp:inline distT="0" distB="0" distL="0" distR="0">
             <wp:extent cx="5400040" cy="2885440"/>
             <wp:effectExtent l="0" t="0" r="0" b="0"/>
             <wp:docPr id="1" name="Imagen 1"/>
@@ -518,7 +497,7 @@
     </w:p>
     <w:p>
       <w:pPr>
-        <w:pStyle w:val="Descripcin"/>
+        <w:pStyle w:val="Epgrafe"/>
       </w:pPr>
       <w:r>
         <w:t xml:space="preserve">Figura </w:t>
@@ -542,7 +521,7 @@
           <w:lang w:eastAsia="es-EC"/>
         </w:rPr>
         <w:drawing>
-          <wp:inline distT="0" distB="0" distL="0" distR="0" wp14:anchorId="78D33F16" wp14:editId="7ADF257A">
+          <wp:inline distT="0" distB="0" distL="0" distR="0">
             <wp:extent cx="5400040" cy="2561590"/>
             <wp:effectExtent l="0" t="0" r="0" b="0"/>
             <wp:docPr id="11" name="Imagen 11"/>
@@ -580,7 +559,7 @@
     </w:p>
     <w:p>
       <w:pPr>
-        <w:pStyle w:val="Descripcin"/>
+        <w:pStyle w:val="Epgrafe"/>
       </w:pPr>
       <w:r>
         <w:t xml:space="preserve">Figura </w:t>
@@ -608,7 +587,7 @@
         </w:rPr>
         <w:lastRenderedPageBreak/>
         <w:drawing>
-          <wp:inline distT="0" distB="0" distL="0" distR="0" wp14:anchorId="724864D9" wp14:editId="7E466437">
+          <wp:inline distT="0" distB="0" distL="0" distR="0">
             <wp:extent cx="5400040" cy="3715385"/>
             <wp:effectExtent l="0" t="0" r="0" b="0"/>
             <wp:docPr id="12" name="Imagen 12"/>
@@ -646,7 +625,7 @@
     </w:p>
     <w:p>
       <w:pPr>
-        <w:pStyle w:val="Descripcin"/>
+        <w:pStyle w:val="Epgrafe"/>
       </w:pPr>
       <w:r>
         <w:t xml:space="preserve">Figura </w:t>
@@ -669,10 +648,55 @@
     <w:p>
       <w:bookmarkStart w:id="0" w:name="_GoBack"/>
       <w:bookmarkEnd w:id="0"/>
-    </w:p>
-    <w:p>
-      <w:pPr>
-        <w:pStyle w:val="Descripcin"/>
+      <w:r>
+        <w:drawing>
+          <wp:inline distT="0" distB="0" distL="0" distR="0">
+            <wp:extent cx="5400040" cy="4051612"/>
+            <wp:effectExtent l="19050" t="0" r="0" b="0"/>
+            <wp:docPr id="2" name="Imagen 1"/>
+            <wp:cNvGraphicFramePr/>
+            <a:graphic xmlns:a="http://schemas.openxmlformats.org/drawingml/2006/main">
+              <a:graphicData uri="http://schemas.openxmlformats.org/drawingml/2006/picture">
+                <pic:pic xmlns:pic="http://schemas.openxmlformats.org/drawingml/2006/picture">
+                  <pic:nvPicPr>
+                    <pic:cNvPr id="0" name="Picture 1"/>
+                    <pic:cNvPicPr>
+                      <a:picLocks noChangeAspect="1" noChangeArrowheads="1"/>
+                    </pic:cNvPicPr>
+                  </pic:nvPicPr>
+                  <pic:blipFill>
+                    <a:blip r:embed="rId13"/>
+                    <a:srcRect/>
+                    <a:stretch>
+                      <a:fillRect/>
+                    </a:stretch>
+                  </pic:blipFill>
+                  <pic:spPr bwMode="auto">
+                    <a:xfrm>
+                      <a:off x="0" y="0"/>
+                      <a:ext cx="5400040" cy="4051612"/>
+                    </a:xfrm>
+                    <a:prstGeom prst="rect">
+                      <a:avLst/>
+                    </a:prstGeom>
+                    <a:noFill/>
+                    <a:ln w="9525">
+                      <a:noFill/>
+                      <a:miter lim="800000"/>
+                      <a:headEnd/>
+                      <a:tailEnd/>
+                    </a:ln>
+                  </pic:spPr>
+                </pic:pic>
+              </a:graphicData>
+            </a:graphic>
+          </wp:inline>
+        </w:drawing>
+      </w:r>
+    </w:p>
+    <w:p>
+      <w:pPr>
+        <w:pStyle w:val="Epgrafe"/>
       </w:pPr>
       <w:r>
         <w:t xml:space="preserve">Figura </w:t>
@@ -686,13 +710,67 @@
         </w:r>
       </w:fldSimple>
       <w:r>
-        <w:t>. Definir la aplicación a utilizar</w:t>
+        <w:t xml:space="preserve">. </w:t>
+      </w:r>
+      <w:r>
+        <w:t>Desarrollo de la pagina</w:t>
       </w:r>
     </w:p>
     <w:p/>
     <w:p>
       <w:pPr>
-        <w:pStyle w:val="Descripcin"/>
+        <w:pStyle w:val="Epgrafe"/>
+      </w:pPr>
+      <w:r>
+        <w:lastRenderedPageBreak/>
+        <w:drawing>
+          <wp:inline distT="0" distB="0" distL="0" distR="0">
+            <wp:extent cx="5321828" cy="3370521"/>
+            <wp:effectExtent l="19050" t="0" r="0" b="0"/>
+            <wp:docPr id="3" name="Imagen 2"/>
+            <wp:cNvGraphicFramePr/>
+            <a:graphic xmlns:a="http://schemas.openxmlformats.org/drawingml/2006/main">
+              <a:graphicData uri="http://schemas.openxmlformats.org/drawingml/2006/picture">
+                <pic:pic xmlns:pic="http://schemas.openxmlformats.org/drawingml/2006/picture">
+                  <pic:nvPicPr>
+                    <pic:cNvPr id="0" name="Picture 7"/>
+                    <pic:cNvPicPr>
+                      <a:picLocks noChangeAspect="1" noChangeArrowheads="1"/>
+                    </pic:cNvPicPr>
+                  </pic:nvPicPr>
+                  <pic:blipFill>
+                    <a:blip r:embed="rId14"/>
+                    <a:srcRect t="11364" r="5062" b="8538"/>
+                    <a:stretch>
+                      <a:fillRect/>
+                    </a:stretch>
+                  </pic:blipFill>
+                  <pic:spPr bwMode="auto">
+                    <a:xfrm>
+                      <a:off x="0" y="0"/>
+                      <a:ext cx="5321828" cy="3370521"/>
+                    </a:xfrm>
+                    <a:prstGeom prst="rect">
+                      <a:avLst/>
+                    </a:prstGeom>
+                    <a:noFill/>
+                    <a:ln w="9525">
+                      <a:noFill/>
+                      <a:miter lim="800000"/>
+                      <a:headEnd/>
+                      <a:tailEnd/>
+                    </a:ln>
+                  </pic:spPr>
+                </pic:pic>
+              </a:graphicData>
+            </a:graphic>
+          </wp:inline>
+        </w:drawing>
+      </w:r>
+    </w:p>
+    <w:p>
+      <w:pPr>
+        <w:pStyle w:val="Epgrafe"/>
       </w:pPr>
       <w:r>
         <w:t xml:space="preserve">Figura </w:t>
@@ -706,14 +784,17 @@
         </w:r>
       </w:fldSimple>
       <w:r>
-        <w:t>. Verificación de la cuenta</w:t>
+        <w:t xml:space="preserve">. </w:t>
+      </w:r>
+      <w:r>
+        <w:t xml:space="preserve">Ejecución Pagina Web </w:t>
       </w:r>
     </w:p>
     <w:p/>
     <w:p/>
     <w:p>
       <w:pPr>
-        <w:pStyle w:val="Descripcin"/>
+        <w:pStyle w:val="Epgrafe"/>
       </w:pPr>
       <w:r>
         <w:t xml:space="preserve">Figura </w:t>
@@ -750,8 +831,8 @@
 </file>
 
 <file path=word/endnotes.xml><?xml version="1.0" encoding="utf-8"?>
-<w:endnotes xmlns:wpc="http://schemas.microsoft.com/office/word/2010/wordprocessingCanvas" xmlns:mc="http://schemas.openxmlformats.org/markup-compatibility/2006" xmlns:o="urn:schemas-microsoft-com:office:office" xmlns:r="http://schemas.openxmlformats.org/officeDocument/2006/relationships" xmlns:m="http://schemas.openxmlformats.org/officeDocument/2006/math" xmlns:v="urn:schemas-microsoft-com:vml" xmlns:wp14="http://schemas.microsoft.com/office/word/2010/wordprocessingDrawing" xmlns:wp="http://schemas.openxmlformats.org/drawingml/2006/wordprocessingDrawing" xmlns:w10="urn:schemas-microsoft-com:office:word" xmlns:w="http://schemas.openxmlformats.org/wordprocessingml/2006/main" xmlns:w14="http://schemas.microsoft.com/office/word/2010/wordml" xmlns:w15="http://schemas.microsoft.com/office/word/2012/wordml" xmlns:wpg="http://schemas.microsoft.com/office/word/2010/wordprocessingGroup" xmlns:wpi="http://schemas.microsoft.com/office/word/2010/wordprocessingInk" xmlns:wne="http://schemas.microsoft.com/office/word/2006/wordml" xmlns:wps="http://schemas.microsoft.com/office/word/2010/wordprocessingShape" mc:Ignorable="w14 w15 wp14">
-  <w:endnote w:type="separator" w:id="-1">
+<w:endnotes xmlns:ve="http://schemas.openxmlformats.org/markup-compatibility/2006" xmlns:o="urn:schemas-microsoft-com:office:office" xmlns:r="http://schemas.openxmlformats.org/officeDocument/2006/relationships" xmlns:m="http://schemas.openxmlformats.org/officeDocument/2006/math" xmlns:v="urn:schemas-microsoft-com:vml" xmlns:wp="http://schemas.openxmlformats.org/drawingml/2006/wordprocessingDrawing" xmlns:w10="urn:schemas-microsoft-com:office:word" xmlns:w="http://schemas.openxmlformats.org/wordprocessingml/2006/main" xmlns:wne="http://schemas.microsoft.com/office/word/2006/wordml">
+  <w:endnote w:type="separator" w:id="0">
     <w:p>
       <w:pPr>
         <w:spacing w:after="0" w:line="240" w:lineRule="auto"/>
@@ -761,7 +842,7 @@
       </w:r>
     </w:p>
   </w:endnote>
-  <w:endnote w:type="continuationSeparator" w:id="0">
+  <w:endnote w:type="continuationSeparator" w:id="1">
     <w:p>
       <w:pPr>
         <w:spacing w:after="0" w:line="240" w:lineRule="auto"/>
@@ -775,7 +856,7 @@
 </file>
 
 <file path=word/footer1.xml><?xml version="1.0" encoding="utf-8"?>
-<w:ftr xmlns:wpc="http://schemas.microsoft.com/office/word/2010/wordprocessingCanvas" xmlns:mc="http://schemas.openxmlformats.org/markup-compatibility/2006" xmlns:o="urn:schemas-microsoft-com:office:office" xmlns:r="http://schemas.openxmlformats.org/officeDocument/2006/relationships" xmlns:m="http://schemas.openxmlformats.org/officeDocument/2006/math" xmlns:v="urn:schemas-microsoft-com:vml" xmlns:wp14="http://schemas.microsoft.com/office/word/2010/wordprocessingDrawing" xmlns:wp="http://schemas.openxmlformats.org/drawingml/2006/wordprocessingDrawing" xmlns:w10="urn:schemas-microsoft-com:office:word" xmlns:w="http://schemas.openxmlformats.org/wordprocessingml/2006/main" xmlns:w14="http://schemas.microsoft.com/office/word/2010/wordml" xmlns:w15="http://schemas.microsoft.com/office/word/2012/wordml" xmlns:wpg="http://schemas.microsoft.com/office/word/2010/wordprocessingGroup" xmlns:wpi="http://schemas.microsoft.com/office/word/2010/wordprocessingInk" xmlns:wne="http://schemas.microsoft.com/office/word/2006/wordml" xmlns:wps="http://schemas.microsoft.com/office/word/2010/wordprocessingShape" mc:Ignorable="w14 w15 wp14">
+<w:ftr xmlns:ve="http://schemas.openxmlformats.org/markup-compatibility/2006" xmlns:o="urn:schemas-microsoft-com:office:office" xmlns:r="http://schemas.openxmlformats.org/officeDocument/2006/relationships" xmlns:m="http://schemas.openxmlformats.org/officeDocument/2006/math" xmlns:v="urn:schemas-microsoft-com:vml" xmlns:wp="http://schemas.openxmlformats.org/drawingml/2006/wordprocessingDrawing" xmlns:w10="urn:schemas-microsoft-com:office:word" xmlns:w="http://schemas.openxmlformats.org/wordprocessingml/2006/main" xmlns:wne="http://schemas.microsoft.com/office/word/2006/wordml">
   <w:p>
     <w:pPr>
       <w:pStyle w:val="Piedepgina"/>
@@ -795,8 +876,8 @@
 </file>
 
 <file path=word/footnotes.xml><?xml version="1.0" encoding="utf-8"?>
-<w:footnotes xmlns:wpc="http://schemas.microsoft.com/office/word/2010/wordprocessingCanvas" xmlns:mc="http://schemas.openxmlformats.org/markup-compatibility/2006" xmlns:o="urn:schemas-microsoft-com:office:office" xmlns:r="http://schemas.openxmlformats.org/officeDocument/2006/relationships" xmlns:m="http://schemas.openxmlformats.org/officeDocument/2006/math" xmlns:v="urn:schemas-microsoft-com:vml" xmlns:wp14="http://schemas.microsoft.com/office/word/2010/wordprocessingDrawing" xmlns:wp="http://schemas.openxmlformats.org/drawingml/2006/wordprocessingDrawing" xmlns:w10="urn:schemas-microsoft-com:office:word" xmlns:w="http://schemas.openxmlformats.org/wordprocessingml/2006/main" xmlns:w14="http://schemas.microsoft.com/office/word/2010/wordml" xmlns:w15="http://schemas.microsoft.com/office/word/2012/wordml" xmlns:wpg="http://schemas.microsoft.com/office/word/2010/wordprocessingGroup" xmlns:wpi="http://schemas.microsoft.com/office/word/2010/wordprocessingInk" xmlns:wne="http://schemas.microsoft.com/office/word/2006/wordml" xmlns:wps="http://schemas.microsoft.com/office/word/2010/wordprocessingShape" mc:Ignorable="w14 w15 wp14">
-  <w:footnote w:type="separator" w:id="-1">
+<w:footnotes xmlns:ve="http://schemas.openxmlformats.org/markup-compatibility/2006" xmlns:o="urn:schemas-microsoft-com:office:office" xmlns:r="http://schemas.openxmlformats.org/officeDocument/2006/relationships" xmlns:m="http://schemas.openxmlformats.org/officeDocument/2006/math" xmlns:v="urn:schemas-microsoft-com:vml" xmlns:wp="http://schemas.openxmlformats.org/drawingml/2006/wordprocessingDrawing" xmlns:w10="urn:schemas-microsoft-com:office:word" xmlns:w="http://schemas.openxmlformats.org/wordprocessingml/2006/main" xmlns:wne="http://schemas.microsoft.com/office/word/2006/wordml">
+  <w:footnote w:type="separator" w:id="0">
     <w:p>
       <w:pPr>
         <w:spacing w:after="0" w:line="240" w:lineRule="auto"/>
@@ -806,7 +887,7 @@
       </w:r>
     </w:p>
   </w:footnote>
-  <w:footnote w:type="continuationSeparator" w:id="0">
+  <w:footnote w:type="continuationSeparator" w:id="1">
     <w:p>
       <w:pPr>
         <w:spacing w:after="0" w:line="240" w:lineRule="auto"/>
@@ -820,7 +901,7 @@
 </file>
 
 <file path=word/styles.xml><?xml version="1.0" encoding="utf-8"?>
-<w:styles xmlns:mc="http://schemas.openxmlformats.org/markup-compatibility/2006" xmlns:r="http://schemas.openxmlformats.org/officeDocument/2006/relationships" xmlns:w="http://schemas.openxmlformats.org/wordprocessingml/2006/main" xmlns:w14="http://schemas.microsoft.com/office/word/2010/wordml" xmlns:w15="http://schemas.microsoft.com/office/word/2012/wordml" mc:Ignorable="w14 w15">
+<w:styles xmlns:r="http://schemas.openxmlformats.org/officeDocument/2006/relationships" xmlns:w="http://schemas.openxmlformats.org/wordprocessingml/2006/main">
   <w:docDefaults>
     <w:rPrDefault>
       <w:rPr>
@@ -836,378 +917,144 @@
       </w:pPr>
     </w:pPrDefault>
   </w:docDefaults>
-  <w:latentStyles w:defLockedState="0" w:defUIPriority="99" w:defSemiHidden="0" w:defUnhideWhenUsed="0" w:defQFormat="0" w:count="371">
-    <w:lsdException w:name="Normal" w:uiPriority="0" w:qFormat="1"/>
-    <w:lsdException w:name="heading 1" w:uiPriority="9" w:qFormat="1"/>
-    <w:lsdException w:name="heading 2" w:semiHidden="1" w:uiPriority="9" w:unhideWhenUsed="1" w:qFormat="1"/>
-    <w:lsdException w:name="heading 3" w:semiHidden="1" w:uiPriority="9" w:unhideWhenUsed="1" w:qFormat="1"/>
-    <w:lsdException w:name="heading 4" w:semiHidden="1" w:uiPriority="9" w:unhideWhenUsed="1" w:qFormat="1"/>
-    <w:lsdException w:name="heading 5" w:semiHidden="1" w:uiPriority="9" w:unhideWhenUsed="1" w:qFormat="1"/>
-    <w:lsdException w:name="heading 6" w:semiHidden="1" w:uiPriority="9" w:unhideWhenUsed="1" w:qFormat="1"/>
-    <w:lsdException w:name="heading 7" w:semiHidden="1" w:uiPriority="9" w:unhideWhenUsed="1" w:qFormat="1"/>
-    <w:lsdException w:name="heading 8" w:semiHidden="1" w:uiPriority="9" w:unhideWhenUsed="1" w:qFormat="1"/>
-    <w:lsdException w:name="heading 9" w:semiHidden="1" w:uiPriority="9" w:unhideWhenUsed="1" w:qFormat="1"/>
-    <w:lsdException w:name="index 1" w:semiHidden="1" w:unhideWhenUsed="1"/>
-    <w:lsdException w:name="index 2" w:semiHidden="1" w:unhideWhenUsed="1"/>
-    <w:lsdException w:name="index 3" w:semiHidden="1" w:unhideWhenUsed="1"/>
-    <w:lsdException w:name="index 4" w:semiHidden="1" w:unhideWhenUsed="1"/>
-    <w:lsdException w:name="index 5" w:semiHidden="1" w:unhideWhenUsed="1"/>
-    <w:lsdException w:name="index 6" w:semiHidden="1" w:unhideWhenUsed="1"/>
-    <w:lsdException w:name="index 7" w:semiHidden="1" w:unhideWhenUsed="1"/>
-    <w:lsdException w:name="index 8" w:semiHidden="1" w:unhideWhenUsed="1"/>
-    <w:lsdException w:name="index 9" w:semiHidden="1" w:unhideWhenUsed="1"/>
-    <w:lsdException w:name="toc 1" w:semiHidden="1" w:uiPriority="39" w:unhideWhenUsed="1"/>
-    <w:lsdException w:name="toc 2" w:semiHidden="1" w:uiPriority="39" w:unhideWhenUsed="1"/>
-    <w:lsdException w:name="toc 3" w:semiHidden="1" w:uiPriority="39" w:unhideWhenUsed="1"/>
-    <w:lsdException w:name="toc 4" w:semiHidden="1" w:uiPriority="39" w:unhideWhenUsed="1"/>
-    <w:lsdException w:name="toc 5" w:semiHidden="1" w:uiPriority="39" w:unhideWhenUsed="1"/>
-    <w:lsdException w:name="toc 6" w:semiHidden="1" w:uiPriority="39" w:unhideWhenUsed="1"/>
-    <w:lsdException w:name="toc 7" w:semiHidden="1" w:uiPriority="39" w:unhideWhenUsed="1"/>
-    <w:lsdException w:name="toc 8" w:semiHidden="1" w:uiPriority="39" w:unhideWhenUsed="1"/>
-    <w:lsdException w:name="toc 9" w:semiHidden="1" w:uiPriority="39" w:unhideWhenUsed="1"/>
-    <w:lsdException w:name="Normal Indent" w:semiHidden="1" w:unhideWhenUsed="1"/>
-    <w:lsdException w:name="footnote text" w:semiHidden="1" w:unhideWhenUsed="1"/>
-    <w:lsdException w:name="annotation text" w:semiHidden="1" w:unhideWhenUsed="1"/>
-    <w:lsdException w:name="header" w:semiHidden="1" w:unhideWhenUsed="1"/>
-    <w:lsdException w:name="footer" w:semiHidden="1" w:unhideWhenUsed="1"/>
-    <w:lsdException w:name="index heading" w:semiHidden="1" w:unhideWhenUsed="1"/>
-    <w:lsdException w:name="caption" w:semiHidden="1" w:uiPriority="35" w:unhideWhenUsed="1" w:qFormat="1"/>
-    <w:lsdException w:name="table of figures" w:semiHidden="1" w:unhideWhenUsed="1"/>
-    <w:lsdException w:name="envelope address" w:semiHidden="1" w:unhideWhenUsed="1"/>
-    <w:lsdException w:name="envelope return" w:semiHidden="1" w:unhideWhenUsed="1"/>
-    <w:lsdException w:name="footnote reference" w:semiHidden="1" w:unhideWhenUsed="1"/>
-    <w:lsdException w:name="annotation reference" w:semiHidden="1" w:unhideWhenUsed="1"/>
-    <w:lsdException w:name="line number" w:semiHidden="1" w:unhideWhenUsed="1"/>
-    <w:lsdException w:name="page number" w:semiHidden="1" w:unhideWhenUsed="1"/>
-    <w:lsdException w:name="endnote reference" w:semiHidden="1" w:unhideWhenUsed="1"/>
-    <w:lsdException w:name="endnote text" w:semiHidden="1" w:unhideWhenUsed="1"/>
-    <w:lsdException w:name="table of authorities" w:semiHidden="1" w:unhideWhenUsed="1"/>
-    <w:lsdException w:name="macro" w:semiHidden="1" w:unhideWhenUsed="1"/>
-    <w:lsdException w:name="toa heading" w:semiHidden="1" w:unhideWhenUsed="1"/>
-    <w:lsdException w:name="List" w:semiHidden="1" w:unhideWhenUsed="1"/>
-    <w:lsdException w:name="List Bullet" w:semiHidden="1" w:unhideWhenUsed="1"/>
-    <w:lsdException w:name="List Number" w:semiHidden="1" w:unhideWhenUsed="1"/>
-    <w:lsdException w:name="List 2" w:semiHidden="1" w:unhideWhenUsed="1"/>
-    <w:lsdException w:name="List 3" w:semiHidden="1" w:unhideWhenUsed="1"/>
-    <w:lsdException w:name="List 4" w:semiHidden="1" w:unhideWhenUsed="1"/>
-    <w:lsdException w:name="List 5" w:semiHidden="1" w:unhideWhenUsed="1"/>
-    <w:lsdException w:name="List Bullet 2" w:semiHidden="1" w:unhideWhenUsed="1"/>
-    <w:lsdException w:name="List Bullet 3" w:semiHidden="1" w:unhideWhenUsed="1"/>
-    <w:lsdException w:name="List Bullet 4" w:semiHidden="1" w:unhideWhenUsed="1"/>
-    <w:lsdException w:name="List Bullet 5" w:semiHidden="1" w:unhideWhenUsed="1"/>
-    <w:lsdException w:name="List Number 2" w:semiHidden="1" w:unhideWhenUsed="1"/>
-    <w:lsdException w:name="List Number 3" w:semiHidden="1" w:unhideWhenUsed="1"/>
-    <w:lsdException w:name="List Number 4" w:semiHidden="1" w:unhideWhenUsed="1"/>
-    <w:lsdException w:name="List Number 5" w:semiHidden="1" w:unhideWhenUsed="1"/>
-    <w:lsdException w:name="Title" w:uiPriority="10" w:qFormat="1"/>
-    <w:lsdException w:name="Closing" w:semiHidden="1" w:unhideWhenUsed="1"/>
-    <w:lsdException w:name="Signature" w:semiHidden="1" w:unhideWhenUsed="1"/>
-    <w:lsdException w:name="Default Paragraph Font" w:semiHidden="1" w:uiPriority="1" w:unhideWhenUsed="1"/>
-    <w:lsdException w:name="Body Text" w:semiHidden="1" w:unhideWhenUsed="1"/>
-    <w:lsdException w:name="Body Text Indent" w:semiHidden="1" w:unhideWhenUsed="1"/>
-    <w:lsdException w:name="List Continue" w:semiHidden="1" w:unhideWhenUsed="1"/>
-    <w:lsdException w:name="List Continue 2" w:semiHidden="1" w:unhideWhenUsed="1"/>
-    <w:lsdException w:name="List Continue 3" w:semiHidden="1" w:unhideWhenUsed="1"/>
-    <w:lsdException w:name="List Continue 4" w:semiHidden="1" w:unhideWhenUsed="1"/>
-    <w:lsdException w:name="List Continue 5" w:semiHidden="1" w:unhideWhenUsed="1"/>
-    <w:lsdException w:name="Message Header" w:semiHidden="1" w:unhideWhenUsed="1"/>
-    <w:lsdException w:name="Subtitle" w:uiPriority="11" w:qFormat="1"/>
-    <w:lsdException w:name="Salutation" w:semiHidden="1" w:unhideWhenUsed="1"/>
-    <w:lsdException w:name="Date" w:semiHidden="1" w:unhideWhenUsed="1"/>
-    <w:lsdException w:name="Body Text First Indent" w:semiHidden="1" w:unhideWhenUsed="1"/>
-    <w:lsdException w:name="Body Text First Indent 2" w:semiHidden="1" w:unhideWhenUsed="1"/>
-    <w:lsdException w:name="Note Heading" w:semiHidden="1" w:unhideWhenUsed="1"/>
-    <w:lsdException w:name="Body Text 2" w:semiHidden="1" w:unhideWhenUsed="1"/>
-    <w:lsdException w:name="Body Text 3" w:semiHidden="1" w:unhideWhenUsed="1"/>
-    <w:lsdException w:name="Body Text Indent 2" w:semiHidden="1" w:unhideWhenUsed="1"/>
-    <w:lsdException w:name="Body Text Indent 3" w:semiHidden="1" w:unhideWhenUsed="1"/>
-    <w:lsdException w:name="Block Text" w:semiHidden="1" w:unhideWhenUsed="1"/>
-    <w:lsdException w:name="Hyperlink" w:semiHidden="1" w:unhideWhenUsed="1"/>
-    <w:lsdException w:name="FollowedHyperlink" w:semiHidden="1" w:unhideWhenUsed="1"/>
-    <w:lsdException w:name="Strong" w:uiPriority="22" w:qFormat="1"/>
-    <w:lsdException w:name="Emphasis" w:uiPriority="20" w:qFormat="1"/>
-    <w:lsdException w:name="Document Map" w:semiHidden="1" w:unhideWhenUsed="1"/>
-    <w:lsdException w:name="Plain Text" w:semiHidden="1" w:unhideWhenUsed="1"/>
-    <w:lsdException w:name="E-mail Signature" w:semiHidden="1" w:unhideWhenUsed="1"/>
-    <w:lsdException w:name="HTML Top of Form" w:semiHidden="1" w:unhideWhenUsed="1"/>
-    <w:lsdException w:name="HTML Bottom of Form" w:semiHidden="1" w:unhideWhenUsed="1"/>
-    <w:lsdException w:name="Normal (Web)" w:semiHidden="1" w:unhideWhenUsed="1"/>
-    <w:lsdException w:name="HTML Acronym" w:semiHidden="1" w:unhideWhenUsed="1"/>
-    <w:lsdException w:name="HTML Address" w:semiHidden="1" w:unhideWhenUsed="1"/>
-    <w:lsdException w:name="HTML Cite" w:semiHidden="1" w:unhideWhenUsed="1"/>
-    <w:lsdException w:name="HTML Code" w:semiHidden="1" w:unhideWhenUsed="1"/>
-    <w:lsdException w:name="HTML Definition" w:semiHidden="1" w:unhideWhenUsed="1"/>
-    <w:lsdException w:name="HTML Keyboard" w:semiHidden="1" w:unhideWhenUsed="1"/>
-    <w:lsdException w:name="HTML Preformatted" w:semiHidden="1" w:unhideWhenUsed="1"/>
-    <w:lsdException w:name="HTML Sample" w:semiHidden="1" w:unhideWhenUsed="1"/>
-    <w:lsdException w:name="HTML Typewriter" w:semiHidden="1" w:unhideWhenUsed="1"/>
-    <w:lsdException w:name="HTML Variable" w:semiHidden="1" w:unhideWhenUsed="1"/>
-    <w:lsdException w:name="Normal Table" w:semiHidden="1" w:unhideWhenUsed="1"/>
-    <w:lsdException w:name="annotation subject" w:semiHidden="1" w:unhideWhenUsed="1"/>
-    <w:lsdException w:name="No List" w:semiHidden="1" w:unhideWhenUsed="1"/>
-    <w:lsdException w:name="Outline List 1" w:semiHidden="1" w:unhideWhenUsed="1"/>
-    <w:lsdException w:name="Outline List 2" w:semiHidden="1" w:unhideWhenUsed="1"/>
-    <w:lsdException w:name="Outline List 3" w:semiHidden="1" w:unhideWhenUsed="1"/>
-    <w:lsdException w:name="Table Simple 1" w:semiHidden="1" w:unhideWhenUsed="1"/>
-    <w:lsdException w:name="Table Simple 2" w:semiHidden="1" w:unhideWhenUsed="1"/>
-    <w:lsdException w:name="Table Simple 3" w:semiHidden="1" w:unhideWhenUsed="1"/>
-    <w:lsdException w:name="Table Classic 1" w:semiHidden="1" w:unhideWhenUsed="1"/>
-    <w:lsdException w:name="Table Classic 2" w:semiHidden="1" w:unhideWhenUsed="1"/>
-    <w:lsdException w:name="Table Classic 3" w:semiHidden="1" w:unhideWhenUsed="1"/>
-    <w:lsdException w:name="Table Classic 4" w:semiHidden="1" w:unhideWhenUsed="1"/>
-    <w:lsdException w:name="Table Colorful 1" w:semiHidden="1" w:unhideWhenUsed="1"/>
-    <w:lsdException w:name="Table Colorful 2" w:semiHidden="1" w:unhideWhenUsed="1"/>
-    <w:lsdException w:name="Table Colorful 3" w:semiHidden="1" w:unhideWhenUsed="1"/>
-    <w:lsdException w:name="Table Columns 1" w:semiHidden="1" w:unhideWhenUsed="1"/>
-    <w:lsdException w:name="Table Columns 2" w:semiHidden="1" w:unhideWhenUsed="1"/>
-    <w:lsdException w:name="Table Columns 3" w:semiHidden="1" w:unhideWhenUsed="1"/>
-    <w:lsdException w:name="Table Columns 4" w:semiHidden="1" w:unhideWhenUsed="1"/>
-    <w:lsdException w:name="Table Columns 5" w:semiHidden="1" w:unhideWhenUsed="1"/>
-    <w:lsdException w:name="Table Grid 1" w:semiHidden="1" w:unhideWhenUsed="1"/>
-    <w:lsdException w:name="Table Grid 2" w:semiHidden="1" w:unhideWhenUsed="1"/>
-    <w:lsdException w:name="Table Grid 3" w:semiHidden="1" w:unhideWhenUsed="1"/>
-    <w:lsdException w:name="Table Grid 4" w:semiHidden="1" w:unhideWhenUsed="1"/>
-    <w:lsdException w:name="Table Grid 5" w:semiHidden="1" w:unhideWhenUsed="1"/>
-    <w:lsdException w:name="Table Grid 6" w:semiHidden="1" w:unhideWhenUsed="1"/>
-    <w:lsdException w:name="Table Grid 7" w:semiHidden="1" w:unhideWhenUsed="1"/>
-    <w:lsdException w:name="Table Grid 8" w:semiHidden="1" w:unhideWhenUsed="1"/>
-    <w:lsdException w:name="Table List 1" w:semiHidden="1" w:unhideWhenUsed="1"/>
-    <w:lsdException w:name="Table List 2" w:semiHidden="1" w:unhideWhenUsed="1"/>
-    <w:lsdException w:name="Table List 3" w:semiHidden="1" w:unhideWhenUsed="1"/>
-    <w:lsdException w:name="Table List 4" w:semiHidden="1" w:unhideWhenUsed="1"/>
-    <w:lsdException w:name="Table List 5" w:semiHidden="1" w:unhideWhenUsed="1"/>
-    <w:lsdException w:name="Table List 6" w:semiHidden="1" w:unhideWhenUsed="1"/>
-    <w:lsdException w:name="Table List 7" w:semiHidden="1" w:unhideWhenUsed="1"/>
-    <w:lsdException w:name="Table List 8" w:semiHidden="1" w:unhideWhenUsed="1"/>
-    <w:lsdException w:name="Table 3D effects 1" w:semiHidden="1" w:unhideWhenUsed="1"/>
-    <w:lsdException w:name="Table 3D effects 2" w:semiHidden="1" w:unhideWhenUsed="1"/>
-    <w:lsdException w:name="Table 3D effects 3" w:semiHidden="1" w:unhideWhenUsed="1"/>
-    <w:lsdException w:name="Table Contemporary" w:semiHidden="1" w:unhideWhenUsed="1"/>
-    <w:lsdException w:name="Table Elegant" w:semiHidden="1" w:unhideWhenUsed="1"/>
-    <w:lsdException w:name="Table Professional" w:semiHidden="1" w:unhideWhenUsed="1"/>
-    <w:lsdException w:name="Table Subtle 1" w:semiHidden="1" w:unhideWhenUsed="1"/>
-    <w:lsdException w:name="Table Subtle 2" w:semiHidden="1" w:unhideWhenUsed="1"/>
-    <w:lsdException w:name="Table Web 1" w:semiHidden="1" w:unhideWhenUsed="1"/>
-    <w:lsdException w:name="Table Web 2" w:semiHidden="1" w:unhideWhenUsed="1"/>
-    <w:lsdException w:name="Table Web 3" w:semiHidden="1" w:unhideWhenUsed="1"/>
-    <w:lsdException w:name="Balloon Text" w:semiHidden="1" w:unhideWhenUsed="1"/>
-    <w:lsdException w:name="Table Grid" w:uiPriority="39"/>
-    <w:lsdException w:name="Table Theme" w:semiHidden="1" w:unhideWhenUsed="1"/>
-    <w:lsdException w:name="Placeholder Text" w:semiHidden="1"/>
-    <w:lsdException w:name="No Spacing" w:uiPriority="1" w:qFormat="1"/>
-    <w:lsdException w:name="Light Shading" w:uiPriority="60"/>
-    <w:lsdException w:name="Light List" w:uiPriority="61"/>
-    <w:lsdException w:name="Light Grid" w:uiPriority="62"/>
-    <w:lsdException w:name="Medium Shading 1" w:uiPriority="63"/>
-    <w:lsdException w:name="Medium Shading 2" w:uiPriority="64"/>
-    <w:lsdException w:name="Medium List 1" w:uiPriority="65"/>
-    <w:lsdException w:name="Medium List 2" w:uiPriority="66"/>
-    <w:lsdException w:name="Medium Grid 1" w:uiPriority="67"/>
-    <w:lsdException w:name="Medium Grid 2" w:uiPriority="68"/>
-    <w:lsdException w:name="Medium Grid 3" w:uiPriority="69"/>
-    <w:lsdException w:name="Dark List" w:uiPriority="70"/>
-    <w:lsdException w:name="Colorful Shading" w:uiPriority="71"/>
-    <w:lsdException w:name="Colorful List" w:uiPriority="72"/>
-    <w:lsdException w:name="Colorful Grid" w:uiPriority="73"/>
-    <w:lsdException w:name="Light Shading Accent 1" w:uiPriority="60"/>
-    <w:lsdException w:name="Light List Accent 1" w:uiPriority="61"/>
-    <w:lsdException w:name="Light Grid Accent 1" w:uiPriority="62"/>
-    <w:lsdException w:name="Medium Shading 1 Accent 1" w:uiPriority="63"/>
-    <w:lsdException w:name="Medium Shading 2 Accent 1" w:uiPriority="64"/>
-    <w:lsdException w:name="Medium List 1 Accent 1" w:uiPriority="65"/>
-    <w:lsdException w:name="Revision" w:semiHidden="1"/>
-    <w:lsdException w:name="List Paragraph" w:uiPriority="34" w:qFormat="1"/>
-    <w:lsdException w:name="Quote" w:uiPriority="29" w:qFormat="1"/>
-    <w:lsdException w:name="Intense Quote" w:uiPriority="30" w:qFormat="1"/>
-    <w:lsdException w:name="Medium List 2 Accent 1" w:uiPriority="66"/>
-    <w:lsdException w:name="Medium Grid 1 Accent 1" w:uiPriority="67"/>
-    <w:lsdException w:name="Medium Grid 2 Accent 1" w:uiPriority="68"/>
-    <w:lsdException w:name="Medium Grid 3 Accent 1" w:uiPriority="69"/>
-    <w:lsdException w:name="Dark List Accent 1" w:uiPriority="70"/>
-    <w:lsdException w:name="Colorful Shading Accent 1" w:uiPriority="71"/>
-    <w:lsdException w:name="Colorful List Accent 1" w:uiPriority="72"/>
-    <w:lsdException w:name="Colorful Grid Accent 1" w:uiPriority="73"/>
-    <w:lsdException w:name="Light Shading Accent 2" w:uiPriority="60"/>
-    <w:lsdException w:name="Light List Accent 2" w:uiPriority="61"/>
-    <w:lsdException w:name="Light Grid Accent 2" w:uiPriority="62"/>
-    <w:lsdException w:name="Medium Shading 1 Accent 2" w:uiPriority="63"/>
-    <w:lsdException w:name="Medium Shading 2 Accent 2" w:uiPriority="64"/>
-    <w:lsdException w:name="Medium List 1 Accent 2" w:uiPriority="65"/>
-    <w:lsdException w:name="Medium List 2 Accent 2" w:uiPriority="66"/>
-    <w:lsdException w:name="Medium Grid 1 Accent 2" w:uiPriority="67"/>
-    <w:lsdException w:name="Medium Grid 2 Accent 2" w:uiPriority="68"/>
-    <w:lsdException w:name="Medium Grid 3 Accent 2" w:uiPriority="69"/>
-    <w:lsdException w:name="Dark List Accent 2" w:uiPriority="70"/>
-    <w:lsdException w:name="Colorful Shading Accent 2" w:uiPriority="71"/>
-    <w:lsdException w:name="Colorful List Accent 2" w:uiPriority="72"/>
-    <w:lsdException w:name="Colorful Grid Accent 2" w:uiPriority="73"/>
-    <w:lsdException w:name="Light Shading Accent 3" w:uiPriority="60"/>
-    <w:lsdException w:name="Light List Accent 3" w:uiPriority="61"/>
-    <w:lsdException w:name="Light Grid Accent 3" w:uiPriority="62"/>
-    <w:lsdException w:name="Medium Shading 1 Accent 3" w:uiPriority="63"/>
-    <w:lsdException w:name="Medium Shading 2 Accent 3" w:uiPriority="64"/>
-    <w:lsdException w:name="Medium List 1 Accent 3" w:uiPriority="65"/>
-    <w:lsdException w:name="Medium List 2 Accent 3" w:uiPriority="66"/>
-    <w:lsdException w:name="Medium Grid 1 Accent 3" w:uiPriority="67"/>
-    <w:lsdException w:name="Medium Grid 2 Accent 3" w:uiPriority="68"/>
-    <w:lsdException w:name="Medium Grid 3 Accent 3" w:uiPriority="69"/>
-    <w:lsdException w:name="Dark List Accent 3" w:uiPriority="70"/>
-    <w:lsdException w:name="Colorful Shading Accent 3" w:uiPriority="71"/>
-    <w:lsdException w:name="Colorful List Accent 3" w:uiPriority="72"/>
-    <w:lsdException w:name="Colorful Grid Accent 3" w:uiPriority="73"/>
-    <w:lsdException w:name="Light Shading Accent 4" w:uiPriority="60"/>
-    <w:lsdException w:name="Light List Accent 4" w:uiPriority="61"/>
-    <w:lsdException w:name="Light Grid Accent 4" w:uiPriority="62"/>
-    <w:lsdException w:name="Medium Shading 1 Accent 4" w:uiPriority="63"/>
-    <w:lsdException w:name="Medium Shading 2 Accent 4" w:uiPriority="64"/>
-    <w:lsdException w:name="Medium List 1 Accent 4" w:uiPriority="65"/>
-    <w:lsdException w:name="Medium List 2 Accent 4" w:uiPriority="66"/>
-    <w:lsdException w:name="Medium Grid 1 Accent 4" w:uiPriority="67"/>
-    <w:lsdException w:name="Medium Grid 2 Accent 4" w:uiPriority="68"/>
-    <w:lsdException w:name="Medium Grid 3 Accent 4" w:uiPriority="69"/>
-    <w:lsdException w:name="Dark List Accent 4" w:uiPriority="70"/>
-    <w:lsdException w:name="Colorful Shading Accent 4" w:uiPriority="71"/>
-    <w:lsdException w:name="Colorful List Accent 4" w:uiPriority="72"/>
-    <w:lsdException w:name="Colorful Grid Accent 4" w:uiPriority="73"/>
-    <w:lsdException w:name="Light Shading Accent 5" w:uiPriority="60"/>
-    <w:lsdException w:name="Light List Accent 5" w:uiPriority="61"/>
-    <w:lsdException w:name="Light Grid Accent 5" w:uiPriority="62"/>
-    <w:lsdException w:name="Medium Shading 1 Accent 5" w:uiPriority="63"/>
-    <w:lsdException w:name="Medium Shading 2 Accent 5" w:uiPriority="64"/>
-    <w:lsdException w:name="Medium List 1 Accent 5" w:uiPriority="65"/>
-    <w:lsdException w:name="Medium List 2 Accent 5" w:uiPriority="66"/>
-    <w:lsdException w:name="Medium Grid 1 Accent 5" w:uiPriority="67"/>
-    <w:lsdException w:name="Medium Grid 2 Accent 5" w:uiPriority="68"/>
-    <w:lsdException w:name="Medium Grid 3 Accent 5" w:uiPriority="69"/>
-    <w:lsdException w:name="Dark List Accent 5" w:uiPriority="70"/>
-    <w:lsdException w:name="Colorful Shading Accent 5" w:uiPriority="71"/>
-    <w:lsdException w:name="Colorful List Accent 5" w:uiPriority="72"/>
-    <w:lsdException w:name="Colorful Grid Accent 5" w:uiPriority="73"/>
-    <w:lsdException w:name="Light Shading Accent 6" w:uiPriority="60"/>
-    <w:lsdException w:name="Light List Accent 6" w:uiPriority="61"/>
-    <w:lsdException w:name="Light Grid Accent 6" w:uiPriority="62"/>
-    <w:lsdException w:name="Medium Shading 1 Accent 6" w:uiPriority="63"/>
-    <w:lsdException w:name="Medium Shading 2 Accent 6" w:uiPriority="64"/>
-    <w:lsdException w:name="Medium List 1 Accent 6" w:uiPriority="65"/>
-    <w:lsdException w:name="Medium List 2 Accent 6" w:uiPriority="66"/>
-    <w:lsdException w:name="Medium Grid 1 Accent 6" w:uiPriority="67"/>
-    <w:lsdException w:name="Medium Grid 2 Accent 6" w:uiPriority="68"/>
-    <w:lsdException w:name="Medium Grid 3 Accent 6" w:uiPriority="69"/>
-    <w:lsdException w:name="Dark List Accent 6" w:uiPriority="70"/>
-    <w:lsdException w:name="Colorful Shading Accent 6" w:uiPriority="71"/>
-    <w:lsdException w:name="Colorful List Accent 6" w:uiPriority="72"/>
-    <w:lsdException w:name="Colorful Grid Accent 6" w:uiPriority="73"/>
-    <w:lsdException w:name="Subtle Emphasis" w:uiPriority="19" w:qFormat="1"/>
-    <w:lsdException w:name="Intense Emphasis" w:uiPriority="21" w:qFormat="1"/>
-    <w:lsdException w:name="Subtle Reference" w:uiPriority="31" w:qFormat="1"/>
-    <w:lsdException w:name="Intense Reference" w:uiPriority="32" w:qFormat="1"/>
-    <w:lsdException w:name="Book Title" w:uiPriority="33" w:qFormat="1"/>
-    <w:lsdException w:name="Bibliography" w:semiHidden="1" w:uiPriority="37" w:unhideWhenUsed="1"/>
-    <w:lsdException w:name="TOC Heading" w:semiHidden="1" w:uiPriority="39" w:unhideWhenUsed="1" w:qFormat="1"/>
-    <w:lsdException w:name="Plain Table 1" w:uiPriority="41"/>
-    <w:lsdException w:name="Plain Table 2" w:uiPriority="42"/>
-    <w:lsdException w:name="Plain Table 3" w:uiPriority="43"/>
-    <w:lsdException w:name="Plain Table 4" w:uiPriority="44"/>
-    <w:lsdException w:name="Plain Table 5" w:uiPriority="45"/>
-    <w:lsdException w:name="Grid Table Light" w:uiPriority="40"/>
-    <w:lsdException w:name="Grid Table 1 Light" w:uiPriority="46"/>
-    <w:lsdException w:name="Grid Table 2" w:uiPriority="47"/>
-    <w:lsdException w:name="Grid Table 3" w:uiPriority="48"/>
-    <w:lsdException w:name="Grid Table 4" w:uiPriority="49"/>
-    <w:lsdException w:name="Grid Table 5 Dark" w:uiPriority="50"/>
-    <w:lsdException w:name="Grid Table 6 Colorful" w:uiPriority="51"/>
-    <w:lsdException w:name="Grid Table 7 Colorful" w:uiPriority="52"/>
-    <w:lsdException w:name="Grid Table 1 Light Accent 1" w:uiPriority="46"/>
-    <w:lsdException w:name="Grid Table 2 Accent 1" w:uiPriority="47"/>
-    <w:lsdException w:name="Grid Table 3 Accent 1" w:uiPriority="48"/>
-    <w:lsdException w:name="Grid Table 4 Accent 1" w:uiPriority="49"/>
-    <w:lsdException w:name="Grid Table 5 Dark Accent 1" w:uiPriority="50"/>
-    <w:lsdException w:name="Grid Table 6 Colorful Accent 1" w:uiPriority="51"/>
-    <w:lsdException w:name="Grid Table 7 Colorful Accent 1" w:uiPriority="52"/>
-    <w:lsdException w:name="Grid Table 1 Light Accent 2" w:uiPriority="46"/>
-    <w:lsdException w:name="Grid Table 2 Accent 2" w:uiPriority="47"/>
-    <w:lsdException w:name="Grid Table 3 Accent 2" w:uiPriority="48"/>
-    <w:lsdException w:name="Grid Table 4 Accent 2" w:uiPriority="49"/>
-    <w:lsdException w:name="Grid Table 5 Dark Accent 2" w:uiPriority="50"/>
-    <w:lsdException w:name="Grid Table 6 Colorful Accent 2" w:uiPriority="51"/>
-    <w:lsdException w:name="Grid Table 7 Colorful Accent 2" w:uiPriority="52"/>
-    <w:lsdException w:name="Grid Table 1 Light Accent 3" w:uiPriority="46"/>
-    <w:lsdException w:name="Grid Table 2 Accent 3" w:uiPriority="47"/>
-    <w:lsdException w:name="Grid Table 3 Accent 3" w:uiPriority="48"/>
-    <w:lsdException w:name="Grid Table 4 Accent 3" w:uiPriority="49"/>
-    <w:lsdException w:name="Grid Table 5 Dark Accent 3" w:uiPriority="50"/>
-    <w:lsdException w:name="Grid Table 6 Colorful Accent 3" w:uiPriority="51"/>
-    <w:lsdException w:name="Grid Table 7 Colorful Accent 3" w:uiPriority="52"/>
-    <w:lsdException w:name="Grid Table 1 Light Accent 4" w:uiPriority="46"/>
-    <w:lsdException w:name="Grid Table 2 Accent 4" w:uiPriority="47"/>
-    <w:lsdException w:name="Grid Table 3 Accent 4" w:uiPriority="48"/>
-    <w:lsdException w:name="Grid Table 4 Accent 4" w:uiPriority="49"/>
-    <w:lsdException w:name="Grid Table 5 Dark Accent 4" w:uiPriority="50"/>
-    <w:lsdException w:name="Grid Table 6 Colorful Accent 4" w:uiPriority="51"/>
-    <w:lsdException w:name="Grid Table 7 Colorful Accent 4" w:uiPriority="52"/>
-    <w:lsdException w:name="Grid Table 1 Light Accent 5" w:uiPriority="46"/>
-    <w:lsdException w:name="Grid Table 2 Accent 5" w:uiPriority="47"/>
-    <w:lsdException w:name="Grid Table 3 Accent 5" w:uiPriority="48"/>
-    <w:lsdException w:name="Grid Table 4 Accent 5" w:uiPriority="49"/>
-    <w:lsdException w:name="Grid Table 5 Dark Accent 5" w:uiPriority="50"/>
-    <w:lsdException w:name="Grid Table 6 Colorful Accent 5" w:uiPriority="51"/>
-    <w:lsdException w:name="Grid Table 7 Colorful Accent 5" w:uiPriority="52"/>
-    <w:lsdException w:name="Grid Table 1 Light Accent 6" w:uiPriority="46"/>
-    <w:lsdException w:name="Grid Table 2 Accent 6" w:uiPriority="47"/>
-    <w:lsdException w:name="Grid Table 3 Accent 6" w:uiPriority="48"/>
-    <w:lsdException w:name="Grid Table 4 Accent 6" w:uiPriority="49"/>
-    <w:lsdException w:name="Grid Table 5 Dark Accent 6" w:uiPriority="50"/>
-    <w:lsdException w:name="Grid Table 6 Colorful Accent 6" w:uiPriority="51"/>
-    <w:lsdException w:name="Grid Table 7 Colorful Accent 6" w:uiPriority="52"/>
-    <w:lsdException w:name="List Table 1 Light" w:uiPriority="46"/>
-    <w:lsdException w:name="List Table 2" w:uiPriority="47"/>
-    <w:lsdException w:name="List Table 3" w:uiPriority="48"/>
-    <w:lsdException w:name="List Table 4" w:uiPriority="49"/>
-    <w:lsdException w:name="List Table 5 Dark" w:uiPriority="50"/>
-    <w:lsdException w:name="List Table 6 Colorful" w:uiPriority="51"/>
-    <w:lsdException w:name="List Table 7 Colorful" w:uiPriority="52"/>
-    <w:lsdException w:name="List Table 1 Light Accent 1" w:uiPriority="46"/>
-    <w:lsdException w:name="List Table 2 Accent 1" w:uiPriority="47"/>
-    <w:lsdException w:name="List Table 3 Accent 1" w:uiPriority="48"/>
-    <w:lsdException w:name="List Table 4 Accent 1" w:uiPriority="49"/>
-    <w:lsdException w:name="List Table 5 Dark Accent 1" w:uiPriority="50"/>
-    <w:lsdException w:name="List Table 6 Colorful Accent 1" w:uiPriority="51"/>
-    <w:lsdException w:name="List Table 7 Colorful Accent 1" w:uiPriority="52"/>
-    <w:lsdException w:name="List Table 1 Light Accent 2" w:uiPriority="46"/>
-    <w:lsdException w:name="List Table 2 Accent 2" w:uiPriority="47"/>
-    <w:lsdException w:name="List Table 3 Accent 2" w:uiPriority="48"/>
-    <w:lsdException w:name="List Table 4 Accent 2" w:uiPriority="49"/>
-    <w:lsdException w:name="List Table 5 Dark Accent 2" w:uiPriority="50"/>
-    <w:lsdException w:name="List Table 6 Colorful Accent 2" w:uiPriority="51"/>
-    <w:lsdException w:name="List Table 7 Colorful Accent 2" w:uiPriority="52"/>
-    <w:lsdException w:name="List Table 1 Light Accent 3" w:uiPriority="46"/>
-    <w:lsdException w:name="List Table 2 Accent 3" w:uiPriority="47"/>
-    <w:lsdException w:name="List Table 3 Accent 3" w:uiPriority="48"/>
-    <w:lsdException w:name="List Table 4 Accent 3" w:uiPriority="49"/>
-    <w:lsdException w:name="List Table 5 Dark Accent 3" w:uiPriority="50"/>
-    <w:lsdException w:name="List Table 6 Colorful Accent 3" w:uiPriority="51"/>
-    <w:lsdException w:name="List Table 7 Colorful Accent 3" w:uiPriority="52"/>
-    <w:lsdException w:name="List Table 1 Light Accent 4" w:uiPriority="46"/>
-    <w:lsdException w:name="List Table 2 Accent 4" w:uiPriority="47"/>
-    <w:lsdException w:name="List Table 3 Accent 4" w:uiPriority="48"/>
-    <w:lsdException w:name="List Table 4 Accent 4" w:uiPriority="49"/>
-    <w:lsdException w:name="List Table 5 Dark Accent 4" w:uiPriority="50"/>
-    <w:lsdException w:name="List Table 6 Colorful Accent 4" w:uiPriority="51"/>
-    <w:lsdException w:name="List Table 7 Colorful Accent 4" w:uiPriority="52"/>
-    <w:lsdException w:name="List Table 1 Light Accent 5" w:uiPriority="46"/>
-    <w:lsdException w:name="List Table 2 Accent 5" w:uiPriority="47"/>
-    <w:lsdException w:name="List Table 3 Accent 5" w:uiPriority="48"/>
-    <w:lsdException w:name="List Table 4 Accent 5" w:uiPriority="49"/>
-    <w:lsdException w:name="List Table 5 Dark Accent 5" w:uiPriority="50"/>
-    <w:lsdException w:name="List Table 6 Colorful Accent 5" w:uiPriority="51"/>
-    <w:lsdException w:name="List Table 7 Colorful Accent 5" w:uiPriority="52"/>
-    <w:lsdException w:name="List Table 1 Light Accent 6" w:uiPriority="46"/>
-    <w:lsdException w:name="List Table 2 Accent 6" w:uiPriority="47"/>
-    <w:lsdException w:name="List Table 3 Accent 6" w:uiPriority="48"/>
-    <w:lsdException w:name="List Table 4 Accent 6" w:uiPriority="49"/>
-    <w:lsdException w:name="List Table 5 Dark Accent 6" w:uiPriority="50"/>
-    <w:lsdException w:name="List Table 6 Colorful Accent 6" w:uiPriority="51"/>
-    <w:lsdException w:name="List Table 7 Colorful Accent 6" w:uiPriority="52"/>
+  <w:latentStyles w:defLockedState="0" w:defUIPriority="99" w:defSemiHidden="1" w:defUnhideWhenUsed="1" w:defQFormat="0" w:count="267">
+    <w:lsdException w:name="Normal" w:semiHidden="0" w:uiPriority="0" w:unhideWhenUsed="0" w:qFormat="1"/>
+    <w:lsdException w:name="heading 1" w:semiHidden="0" w:uiPriority="9" w:unhideWhenUsed="0" w:qFormat="1"/>
+    <w:lsdException w:name="heading 2" w:uiPriority="9" w:qFormat="1"/>
+    <w:lsdException w:name="heading 3" w:uiPriority="9" w:qFormat="1"/>
+    <w:lsdException w:name="heading 4" w:uiPriority="9" w:qFormat="1"/>
+    <w:lsdException w:name="heading 5" w:uiPriority="9" w:qFormat="1"/>
+    <w:lsdException w:name="heading 6" w:uiPriority="9" w:qFormat="1"/>
+    <w:lsdException w:name="heading 7" w:uiPriority="9" w:qFormat="1"/>
+    <w:lsdException w:name="heading 8" w:uiPriority="9" w:qFormat="1"/>
+    <w:lsdException w:name="heading 9" w:uiPriority="9" w:qFormat="1"/>
+    <w:lsdException w:name="toc 1" w:uiPriority="39"/>
+    <w:lsdException w:name="toc 2" w:uiPriority="39"/>
+    <w:lsdException w:name="toc 3" w:uiPriority="39"/>
+    <w:lsdException w:name="toc 4" w:uiPriority="39"/>
+    <w:lsdException w:name="toc 5" w:uiPriority="39"/>
+    <w:lsdException w:name="toc 6" w:uiPriority="39"/>
+    <w:lsdException w:name="toc 7" w:uiPriority="39"/>
+    <w:lsdException w:name="toc 8" w:uiPriority="39"/>
+    <w:lsdException w:name="toc 9" w:uiPriority="39"/>
+    <w:lsdException w:name="caption" w:uiPriority="35" w:qFormat="1"/>
+    <w:lsdException w:name="Title" w:semiHidden="0" w:uiPriority="10" w:unhideWhenUsed="0" w:qFormat="1"/>
+    <w:lsdException w:name="Default Paragraph Font" w:uiPriority="1"/>
+    <w:lsdException w:name="Subtitle" w:semiHidden="0" w:uiPriority="11" w:unhideWhenUsed="0" w:qFormat="1"/>
+    <w:lsdException w:name="Strong" w:semiHidden="0" w:uiPriority="22" w:unhideWhenUsed="0" w:qFormat="1"/>
+    <w:lsdException w:name="Emphasis" w:semiHidden="0" w:uiPriority="20" w:unhideWhenUsed="0" w:qFormat="1"/>
+    <w:lsdException w:name="Table Grid" w:semiHidden="0" w:uiPriority="39" w:unhideWhenUsed="0"/>
+    <w:lsdException w:name="Placeholder Text" w:unhideWhenUsed="0"/>
+    <w:lsdException w:name="No Spacing" w:semiHidden="0" w:uiPriority="1" w:unhideWhenUsed="0" w:qFormat="1"/>
+    <w:lsdException w:name="Light Shading" w:semiHidden="0" w:uiPriority="60" w:unhideWhenUsed="0"/>
+    <w:lsdException w:name="Light List" w:semiHidden="0" w:uiPriority="61" w:unhideWhenUsed="0"/>
+    <w:lsdException w:name="Light Grid" w:semiHidden="0" w:uiPriority="62" w:unhideWhenUsed="0"/>
+    <w:lsdException w:name="Medium Shading 1" w:semiHidden="0" w:uiPriority="63" w:unhideWhenUsed="0"/>
+    <w:lsdException w:name="Medium Shading 2" w:semiHidden="0" w:uiPriority="64" w:unhideWhenUsed="0"/>
+    <w:lsdException w:name="Medium List 1" w:semiHidden="0" w:uiPriority="65" w:unhideWhenUsed="0"/>
+    <w:lsdException w:name="Medium List 2" w:semiHidden="0" w:uiPriority="66" w:unhideWhenUsed="0"/>
+    <w:lsdException w:name="Medium Grid 1" w:semiHidden="0" w:uiPriority="67" w:unhideWhenUsed="0"/>
+    <w:lsdException w:name="Medium Grid 2" w:semiHidden="0" w:uiPriority="68" w:unhideWhenUsed="0"/>
+    <w:lsdException w:name="Medium Grid 3" w:semiHidden="0" w:uiPriority="69" w:unhideWhenUsed="0"/>
+    <w:lsdException w:name="Dark List" w:semiHidden="0" w:uiPriority="70" w:unhideWhenUsed="0"/>
+    <w:lsdException w:name="Colorful Shading" w:semiHidden="0" w:uiPriority="71" w:unhideWhenUsed="0"/>
+    <w:lsdException w:name="Colorful List" w:semiHidden="0" w:uiPriority="72" w:unhideWhenUsed="0"/>
+    <w:lsdException w:name="Colorful Grid" w:semiHidden="0" w:uiPriority="73" w:unhideWhenUsed="0"/>
+    <w:lsdException w:name="Light Shading Accent 1" w:semiHidden="0" w:uiPriority="60" w:unhideWhenUsed="0"/>
+    <w:lsdException w:name="Light List Accent 1" w:semiHidden="0" w:uiPriority="61" w:unhideWhenUsed="0"/>
+    <w:lsdException w:name="Light Grid Accent 1" w:semiHidden="0" w:uiPriority="62" w:unhideWhenUsed="0"/>
+    <w:lsdException w:name="Medium Shading 1 Accent 1" w:semiHidden="0" w:uiPriority="63" w:unhideWhenUsed="0"/>
+    <w:lsdException w:name="Medium Shading 2 Accent 1" w:semiHidden="0" w:uiPriority="64" w:unhideWhenUsed="0"/>
+    <w:lsdException w:name="Medium List 1 Accent 1" w:semiHidden="0" w:uiPriority="65" w:unhideWhenUsed="0"/>
+    <w:lsdException w:name="Revision" w:unhideWhenUsed="0"/>
+    <w:lsdException w:name="List Paragraph" w:semiHidden="0" w:uiPriority="34" w:unhideWhenUsed="0" w:qFormat="1"/>
+    <w:lsdException w:name="Quote" w:semiHidden="0" w:uiPriority="29" w:unhideWhenUsed="0" w:qFormat="1"/>
+    <w:lsdException w:name="Intense Quote" w:semiHidden="0" w:uiPriority="30" w:unhideWhenUsed="0" w:qFormat="1"/>
+    <w:lsdException w:name="Medium List 2 Accent 1" w:semiHidden="0" w:uiPriority="66" w:unhideWhenUsed="0"/>
+    <w:lsdException w:name="Medium Grid 1 Accent 1" w:semiHidden="0" w:uiPriority="67" w:unhideWhenUsed="0"/>
+    <w:lsdException w:name="Medium Grid 2 Accent 1" w:semiHidden="0" w:uiPriority="68" w:unhideWhenUsed="0"/>
+    <w:lsdException w:name="Medium Grid 3 Accent 1" w:semiHidden="0" w:uiPriority="69" w:unhideWhenUsed="0"/>
+    <w:lsdException w:name="Dark List Accent 1" w:semiHidden="0" w:uiPriority="70" w:unhideWhenUsed="0"/>
+    <w:lsdException w:name="Colorful Shading Accent 1" w:semiHidden="0" w:uiPriority="71" w:unhideWhenUsed="0"/>
+    <w:lsdException w:name="Colorful List Accent 1" w:semiHidden="0" w:uiPriority="72" w:unhideWhenUsed="0"/>
+    <w:lsdException w:name="Colorful Grid Accent 1" w:semiHidden="0" w:uiPriority="73" w:unhideWhenUsed="0"/>
+    <w:lsdException w:name="Light Shading Accent 2" w:semiHidden="0" w:uiPriority="60" w:unhideWhenUsed="0"/>
+    <w:lsdException w:name="Light List Accent 2" w:semiHidden="0" w:uiPriority="61" w:unhideWhenUsed="0"/>
+    <w:lsdException w:name="Light Grid Accent 2" w:semiHidden="0" w:uiPriority="62" w:unhideWhenUsed="0"/>
+    <w:lsdException w:name="Medium Shading 1 Accent 2" w:semiHidden="0" w:uiPriority="63" w:unhideWhenUsed="0"/>
+    <w:lsdException w:name="Medium Shading 2 Accent 2" w:semiHidden="0" w:uiPriority="64" w:unhideWhenUsed="0"/>
+    <w:lsdException w:name="Medium List 1 Accent 2" w:semiHidden="0" w:uiPriority="65" w:unhideWhenUsed="0"/>
+    <w:lsdException w:name="Medium List 2 Accent 2" w:semiHidden="0" w:uiPriority="66" w:unhideWhenUsed="0"/>
+    <w:lsdException w:name="Medium Grid 1 Accent 2" w:semiHidden="0" w:uiPriority="67" w:unhideWhenUsed="0"/>
+    <w:lsdException w:name="Medium Grid 2 Accent 2" w:semiHidden="0" w:uiPriority="68" w:unhideWhenUsed="0"/>
+    <w:lsdException w:name="Medium Grid 3 Accent 2" w:semiHidden="0" w:uiPriority="69" w:unhideWhenUsed="0"/>
+    <w:lsdException w:name="Dark List Accent 2" w:semiHidden="0" w:uiPriority="70" w:unhideWhenUsed="0"/>
+    <w:lsdException w:name="Colorful Shading Accent 2" w:semiHidden="0" w:uiPriority="71" w:unhideWhenUsed="0"/>
+    <w:lsdException w:name="Colorful List Accent 2" w:semiHidden="0" w:uiPriority="72" w:unhideWhenUsed="0"/>
+    <w:lsdException w:name="Colorful Grid Accent 2" w:semiHidden="0" w:uiPriority="73" w:unhideWhenUsed="0"/>
+    <w:lsdException w:name="Light Shading Accent 3" w:semiHidden="0" w:uiPriority="60" w:unhideWhenUsed="0"/>
+    <w:lsdException w:name="Light List Accent 3" w:semiHidden="0" w:uiPriority="61" w:unhideWhenUsed="0"/>
+    <w:lsdException w:name="Light Grid Accent 3" w:semiHidden="0" w:uiPriority="62" w:unhideWhenUsed="0"/>
+    <w:lsdException w:name="Medium Shading 1 Accent 3" w:semiHidden="0" w:uiPriority="63" w:unhideWhenUsed="0"/>
+    <w:lsdException w:name="Medium Shading 2 Accent 3" w:semiHidden="0" w:uiPriority="64" w:unhideWhenUsed="0"/>
+    <w:lsdException w:name="Medium List 1 Accent 3" w:semiHidden="0" w:uiPriority="65" w:unhideWhenUsed="0"/>
+    <w:lsdException w:name="Medium List 2 Accent 3" w:semiHidden="0" w:uiPriority="66" w:unhideWhenUsed="0"/>
+    <w:lsdException w:name="Medium Grid 1 Accent 3" w:semiHidden="0" w:uiPriority="67" w:unhideWhenUsed="0"/>
+    <w:lsdException w:name="Medium Grid 2 Accent 3" w:semiHidden="0" w:uiPriority="68" w:unhideWhenUsed="0"/>
+    <w:lsdException w:name="Medium Grid 3 Accent 3" w:semiHidden="0" w:uiPriority="69" w:unhideWhenUsed="0"/>
+    <w:lsdException w:name="Dark List Accent 3" w:semiHidden="0" w:uiPriority="70" w:unhideWhenUsed="0"/>
+    <w:lsdException w:name="Colorful Shading Accent 3" w:semiHidden="0" w:uiPriority="71" w:unhideWhenUsed="0"/>
+    <w:lsdException w:name="Colorful List Accent 3" w:semiHidden="0" w:uiPriority="72" w:unhideWhenUsed="0"/>
+    <w:lsdException w:name="Colorful Grid Accent 3" w:semiHidden="0" w:uiPriority="73" w:unhideWhenUsed="0"/>
+    <w:lsdException w:name="Light Shading Accent 4" w:semiHidden="0" w:uiPriority="60" w:unhideWhenUsed="0"/>
+    <w:lsdException w:name="Light List Accent 4" w:semiHidden="0" w:uiPriority="61" w:unhideWhenUsed="0"/>
+    <w:lsdException w:name="Light Grid Accent 4" w:semiHidden="0" w:uiPriority="62" w:unhideWhenUsed="0"/>
+    <w:lsdException w:name="Medium Shading 1 Accent 4" w:semiHidden="0" w:uiPriority="63" w:unhideWhenUsed="0"/>
+    <w:lsdException w:name="Medium Shading 2 Accent 4" w:semiHidden="0" w:uiPriority="64" w:unhideWhenUsed="0"/>
+    <w:lsdException w:name="Medium List 1 Accent 4" w:semiHidden="0" w:uiPriority="65" w:unhideWhenUsed="0"/>
+    <w:lsdException w:name="Medium List 2 Accent 4" w:semiHidden="0" w:uiPriority="66" w:unhideWhenUsed="0"/>
+    <w:lsdException w:name="Medium Grid 1 Accent 4" w:semiHidden="0" w:uiPriority="67" w:unhideWhenUsed="0"/>
+    <w:lsdException w:name="Medium Grid 2 Accent 4" w:semiHidden="0" w:uiPriority="68" w:unhideWhenUsed="0"/>
+    <w:lsdException w:name="Medium Grid 3 Accent 4" w:semiHidden="0" w:uiPriority="69" w:unhideWhenUsed="0"/>
+    <w:lsdException w:name="Dark List Accent 4" w:semiHidden="0" w:uiPriority="70" w:unhideWhenUsed="0"/>
+    <w:lsdException w:name="Colorful Shading Accent 4" w:semiHidden="0" w:uiPriority="71" w:unhideWhenUsed="0"/>
+    <w:lsdException w:name="Colorful List Accent 4" w:semiHidden="0" w:uiPriority="72" w:unhideWhenUsed="0"/>
+    <w:lsdException w:name="Colorful Grid Accent 4" w:semiHidden="0" w:uiPriority="73" w:unhideWhenUsed="0"/>
+    <w:lsdException w:name="Light Shading Accent 5" w:semiHidden="0" w:uiPriority="60" w:unhideWhenUsed="0"/>
+    <w:lsdException w:name="Light List Accent 5" w:semiHidden="0" w:uiPriority="61" w:unhideWhenUsed="0"/>
+    <w:lsdException w:name="Light Grid Accent 5" w:semiHidden="0" w:uiPriority="62" w:unhideWhenUsed="0"/>
+    <w:lsdException w:name="Medium Shading 1 Accent 5" w:semiHidden="0" w:uiPriority="63" w:unhideWhenUsed="0"/>
+    <w:lsdException w:name="Medium Shading 2 Accent 5" w:semiHidden="0" w:uiPriority="64" w:unhideWhenUsed="0"/>
+    <w:lsdException w:name="Medium List 1 Accent 5" w:semiHidden="0" w:uiPriority="65" w:unhideWhenUsed="0"/>
+    <w:lsdException w:name="Medium List 2 Accent 5" w:semiHidden="0" w:uiPriority="66" w:unhideWhenUsed="0"/>
+    <w:lsdException w:name="Medium Grid 1 Accent 5" w:semiHidden="0" w:uiPriority="67" w:unhideWhenUsed="0"/>
+    <w:lsdException w:name="Medium Grid 2 Accent 5" w:semiHidden="0" w:uiPriority="68" w:unhideWhenUsed="0"/>
+    <w:lsdException w:name="Medium Grid 3 Accent 5" w:semiHidden="0" w:uiPriority="69" w:unhideWhenUsed="0"/>
+    <w:lsdException w:name="Dark List Accent 5" w:semiHidden="0" w:uiPriority="70" w:unhideWhenUsed="0"/>
+    <w:lsdException w:name="Colorful Shading Accent 5" w:semiHidden="0" w:uiPriority="71" w:unhideWhenUsed="0"/>
+    <w:lsdException w:name="Colorful List Accent 5" w:semiHidden="0" w:uiPriority="72" w:unhideWhenUsed="0"/>
+    <w:lsdException w:name="Colorful Grid Accent 5" w:semiHidden="0" w:uiPriority="73" w:unhideWhenUsed="0"/>
+    <w:lsdException w:name="Light Shading Accent 6" w:semiHidden="0" w:uiPriority="60" w:unhideWhenUsed="0"/>
+    <w:lsdException w:name="Light List Accent 6" w:semiHidden="0" w:uiPriority="61" w:unhideWhenUsed="0"/>
+    <w:lsdException w:name="Light Grid Accent 6" w:semiHidden="0" w:uiPriority="62" w:unhideWhenUsed="0"/>
+    <w:lsdException w:name="Medium Shading 1 Accent 6" w:semiHidden="0" w:uiPriority="63" w:unhideWhenUsed="0"/>
+    <w:lsdException w:name="Medium Shading 2 Accent 6" w:semiHidden="0" w:uiPriority="64" w:unhideWhenUsed="0"/>
+    <w:lsdException w:name="Medium List 1 Accent 6" w:semiHidden="0" w:uiPriority="65" w:unhideWhenUsed="0"/>
+    <w:lsdException w:name="Medium List 2 Accent 6" w:semiHidden="0" w:uiPriority="66" w:unhideWhenUsed="0"/>
+    <w:lsdException w:name="Medium Grid 1 Accent 6" w:semiHidden="0" w:uiPriority="67" w:unhideWhenUsed="0"/>
+    <w:lsdException w:name="Medium Grid 2 Accent 6" w:semiHidden="0" w:uiPriority="68" w:unhideWhenUsed="0"/>
+    <w:lsdException w:name="Medium Grid 3 Accent 6" w:semiHidden="0" w:uiPriority="69" w:unhideWhenUsed="0"/>
+    <w:lsdException w:name="Dark List Accent 6" w:semiHidden="0" w:uiPriority="70" w:unhideWhenUsed="0"/>
+    <w:lsdException w:name="Colorful Shading Accent 6" w:semiHidden="0" w:uiPriority="71" w:unhideWhenUsed="0"/>
+    <w:lsdException w:name="Colorful List Accent 6" w:semiHidden="0" w:uiPriority="72" w:unhideWhenUsed="0"/>
+    <w:lsdException w:name="Colorful Grid Accent 6" w:semiHidden="0" w:uiPriority="73" w:unhideWhenUsed="0"/>
+    <w:lsdException w:name="Subtle Emphasis" w:semiHidden="0" w:uiPriority="19" w:unhideWhenUsed="0" w:qFormat="1"/>
+    <w:lsdException w:name="Intense Emphasis" w:semiHidden="0" w:uiPriority="21" w:unhideWhenUsed="0" w:qFormat="1"/>
+    <w:lsdException w:name="Subtle Reference" w:semiHidden="0" w:uiPriority="31" w:unhideWhenUsed="0" w:qFormat="1"/>
+    <w:lsdException w:name="Intense Reference" w:semiHidden="0" w:uiPriority="32" w:unhideWhenUsed="0" w:qFormat="1"/>
+    <w:lsdException w:name="Book Title" w:semiHidden="0" w:uiPriority="33" w:unhideWhenUsed="0" w:qFormat="1"/>
+    <w:lsdException w:name="Bibliography" w:uiPriority="37"/>
+    <w:lsdException w:name="TOC Heading" w:uiPriority="39" w:qFormat="1"/>
   </w:latentStyles>
   <w:style w:type="paragraph" w:default="1" w:styleId="Normal">
     <w:name w:val="Normal"/>
@@ -1225,6 +1072,7 @@
     <w:uiPriority w:val="99"/>
     <w:semiHidden/>
     <w:unhideWhenUsed/>
+    <w:qFormat/>
     <w:tblPr>
       <w:tblInd w:w="0" w:type="dxa"/>
       <w:tblCellMar>
@@ -1299,7 +1147,7 @@
       <w:lang w:val="en-US"/>
     </w:rPr>
   </w:style>
-  <w:style w:type="paragraph" w:styleId="Descripcin">
+  <w:style w:type="paragraph" w:styleId="Epgrafe">
     <w:name w:val="caption"/>
     <w:basedOn w:val="Normal"/>
     <w:next w:val="Normal"/>
@@ -1576,7 +1424,7 @@
   <a:extraClrSchemeLst/>
   <a:extLst>
     <a:ext uri="{05A4C25C-085E-4340-85A3-A5531E510DB2}">
-      <thm15:themeFamily xmlns:thm15="http://schemas.microsoft.com/office/thememl/2012/main" name="Office Theme" id="{62F939B6-93AF-4DB8-9C6B-D6C7DFDC589F}" vid="{4A3C46E8-61CC-4603-A589-7422A47A8E4A}"/>
+      <thm15:themeFamily xmlns:thm15="http://schemas.microsoft.com/office/thememl/2012/main" xmlns="" name="Office Theme" id="{62F939B6-93AF-4DB8-9C6B-D6C7DFDC589F}" vid="{4A3C46E8-61CC-4603-A589-7422A47A8E4A}"/>
     </a:ext>
   </a:extLst>
 </a:theme>

</xml_diff>